<commit_message>
New lab instructions in progress
</commit_message>
<xml_diff>
--- a/Labs/Lab01/Lab1AInstructions_CS295N.docx
+++ b/Labs/Lab01/Lab1AInstructions_CS295N.docx
@@ -25,56 +25,155 @@
           <w:tab w:val="left" w:pos="720"/>
           <w:tab w:val="right" w:pos="9360"/>
         </w:tabs>
-        <w:ind w:left="360" w:right="720"/>
-      </w:pPr>
-      <w:r>
+        <w:ind w:right="720"/>
+        <w:rPr>
+          <w:rFonts w:asciiTheme="minorHAnsi" w:hAnsiTheme="minorHAnsi"/>
+          <w:sz w:val="24"/>
+          <w:szCs w:val="24"/>
+        </w:rPr>
+      </w:pPr>
+      <w:r>
+        <w:rPr>
+          <w:rFonts w:asciiTheme="minorHAnsi" w:hAnsiTheme="minorHAnsi"/>
+          <w:sz w:val="24"/>
+          <w:szCs w:val="24"/>
+        </w:rPr>
         <w:t xml:space="preserve">Create the web app described in Freeman Ch. 2 – “Your first MVC Application”. </w:t>
       </w:r>
       <w:r>
+        <w:rPr>
+          <w:rFonts w:asciiTheme="minorHAnsi" w:hAnsiTheme="minorHAnsi"/>
+          <w:sz w:val="24"/>
+          <w:szCs w:val="24"/>
+        </w:rPr>
         <w:t xml:space="preserve">Take a screen-shot of </w:t>
       </w:r>
       <w:r>
+        <w:rPr>
+          <w:rFonts w:asciiTheme="minorHAnsi" w:hAnsiTheme="minorHAnsi"/>
+          <w:sz w:val="24"/>
+          <w:szCs w:val="24"/>
+        </w:rPr>
         <w:t xml:space="preserve">each screen displayed by </w:t>
       </w:r>
       <w:r>
+        <w:rPr>
+          <w:rFonts w:asciiTheme="minorHAnsi" w:hAnsiTheme="minorHAnsi"/>
+          <w:sz w:val="24"/>
+          <w:szCs w:val="24"/>
+        </w:rPr>
         <w:t xml:space="preserve">your web </w:t>
       </w:r>
       <w:r>
+        <w:rPr>
+          <w:rFonts w:asciiTheme="minorHAnsi" w:hAnsiTheme="minorHAnsi"/>
+          <w:sz w:val="24"/>
+          <w:szCs w:val="24"/>
+        </w:rPr>
         <w:t>app</w:t>
       </w:r>
       <w:r>
+        <w:rPr>
+          <w:rFonts w:asciiTheme="minorHAnsi" w:hAnsiTheme="minorHAnsi"/>
+          <w:sz w:val="24"/>
+          <w:szCs w:val="24"/>
+        </w:rPr>
         <w:t xml:space="preserve"> to show </w:t>
       </w:r>
       <w:r>
+        <w:rPr>
+          <w:rFonts w:asciiTheme="minorHAnsi" w:hAnsiTheme="minorHAnsi"/>
+          <w:sz w:val="24"/>
+          <w:szCs w:val="24"/>
+        </w:rPr>
         <w:t>that it works</w:t>
       </w:r>
       <w:r>
+        <w:rPr>
+          <w:rFonts w:asciiTheme="minorHAnsi" w:hAnsiTheme="minorHAnsi"/>
+          <w:sz w:val="24"/>
+          <w:szCs w:val="24"/>
+        </w:rPr>
         <w:t xml:space="preserve">. Past the screen-shots in a document and upload </w:t>
       </w:r>
       <w:r>
+        <w:rPr>
+          <w:rFonts w:asciiTheme="minorHAnsi" w:hAnsiTheme="minorHAnsi"/>
+          <w:sz w:val="24"/>
+          <w:szCs w:val="24"/>
+        </w:rPr>
         <w:t>the document</w:t>
       </w:r>
       <w:r>
+        <w:rPr>
+          <w:rFonts w:asciiTheme="minorHAnsi" w:hAnsiTheme="minorHAnsi"/>
+          <w:sz w:val="24"/>
+          <w:szCs w:val="24"/>
+        </w:rPr>
         <w:t xml:space="preserve"> </w:t>
       </w:r>
       <w:r>
+        <w:rPr>
+          <w:rFonts w:asciiTheme="minorHAnsi" w:hAnsiTheme="minorHAnsi"/>
+          <w:sz w:val="24"/>
+          <w:szCs w:val="24"/>
+        </w:rPr>
         <w:t xml:space="preserve">to Moodle along with </w:t>
       </w:r>
       <w:r>
+        <w:rPr>
+          <w:rFonts w:asciiTheme="minorHAnsi" w:hAnsiTheme="minorHAnsi"/>
+          <w:sz w:val="24"/>
+          <w:szCs w:val="24"/>
+        </w:rPr>
         <w:t>you</w:t>
       </w:r>
       <w:r>
+        <w:rPr>
+          <w:rFonts w:asciiTheme="minorHAnsi" w:hAnsiTheme="minorHAnsi"/>
+          <w:sz w:val="24"/>
+          <w:szCs w:val="24"/>
+        </w:rPr>
         <w:t>r</w:t>
       </w:r>
       <w:r>
+        <w:rPr>
+          <w:rFonts w:asciiTheme="minorHAnsi" w:hAnsiTheme="minorHAnsi"/>
+          <w:sz w:val="24"/>
+          <w:szCs w:val="24"/>
+        </w:rPr>
         <w:t xml:space="preserve"> </w:t>
       </w:r>
       <w:r>
+        <w:rPr>
+          <w:rFonts w:asciiTheme="minorHAnsi" w:hAnsiTheme="minorHAnsi"/>
+          <w:sz w:val="24"/>
+          <w:szCs w:val="24"/>
+        </w:rPr>
         <w:t>other</w:t>
       </w:r>
       <w:r>
+        <w:rPr>
+          <w:rFonts w:asciiTheme="minorHAnsi" w:hAnsiTheme="minorHAnsi"/>
+          <w:sz w:val="24"/>
+          <w:szCs w:val="24"/>
+        </w:rPr>
         <w:t xml:space="preserve"> lab work.</w:t>
       </w:r>
+    </w:p>
+    <w:p>
+      <w:pPr>
+        <w:tabs>
+          <w:tab w:val="left" w:pos="720"/>
+          <w:tab w:val="right" w:pos="9360"/>
+        </w:tabs>
+        <w:ind w:right="720"/>
+        <w:rPr>
+          <w:rFonts w:asciiTheme="minorHAnsi" w:hAnsiTheme="minorHAnsi"/>
+          <w:sz w:val="24"/>
+          <w:szCs w:val="24"/>
+        </w:rPr>
+      </w:pPr>
     </w:p>
     <w:p>
       <w:pPr>
@@ -205,8 +304,33 @@
           <w:szCs w:val="24"/>
         </w:rPr>
         <w:br/>
-        <w:t xml:space="preserve"> (We’ll add to this in coming weeks.)</w:t>
-      </w:r>
+        <w:t xml:space="preserve">(main bullet points are top-level web pages, and sub-points are pages linked from the </w:t>
+      </w:r>
+      <w:r>
+        <w:rPr>
+          <w:rFonts w:asciiTheme="minorHAnsi" w:hAnsiTheme="minorHAnsi"/>
+          <w:sz w:val="24"/>
+          <w:szCs w:val="24"/>
+        </w:rPr>
+        <w:t>top-</w:t>
+      </w:r>
+      <w:r>
+        <w:rPr>
+          <w:rFonts w:asciiTheme="minorHAnsi" w:hAnsiTheme="minorHAnsi"/>
+          <w:sz w:val="24"/>
+          <w:szCs w:val="24"/>
+        </w:rPr>
+        <w:t>level pages.)</w:t>
+      </w:r>
+    </w:p>
+    <w:p>
+      <w:pPr>
+        <w:rPr>
+          <w:rFonts w:asciiTheme="minorHAnsi" w:hAnsiTheme="minorHAnsi"/>
+          <w:sz w:val="24"/>
+          <w:szCs w:val="24"/>
+        </w:rPr>
+      </w:pPr>
     </w:p>
     <w:p>
       <w:pPr>
@@ -452,114 +576,23 @@
           <w:sz w:val="24"/>
           <w:szCs w:val="24"/>
         </w:rPr>
-        <w:t>Each view should have the information described above.</w:t>
-      </w:r>
-    </w:p>
-    <w:p>
-      <w:pPr>
-        <w:rPr>
-          <w:rFonts w:asciiTheme="minorHAnsi" w:hAnsiTheme="minorHAnsi"/>
-          <w:sz w:val="24"/>
-          <w:szCs w:val="24"/>
-        </w:rPr>
-      </w:pPr>
-      <w:r>
-        <w:rPr>
-          <w:rFonts w:asciiTheme="minorHAnsi" w:hAnsiTheme="minorHAnsi"/>
-          <w:sz w:val="24"/>
-          <w:szCs w:val="24"/>
-        </w:rPr>
-        <w:t xml:space="preserve">Create a model to hold the data from the form. After submitting the form, the </w:t>
-      </w:r>
-      <w:r>
-        <w:rPr>
-          <w:rFonts w:asciiTheme="minorHAnsi" w:hAnsiTheme="minorHAnsi"/>
-          <w:sz w:val="24"/>
-          <w:szCs w:val="24"/>
-        </w:rPr>
-        <w:t>information entered will be echoed back</w:t>
-      </w:r>
-      <w:r>
-        <w:rPr>
-          <w:rFonts w:asciiTheme="minorHAnsi" w:hAnsiTheme="minorHAnsi"/>
-          <w:sz w:val="24"/>
-          <w:szCs w:val="24"/>
-        </w:rPr>
-        <w:t xml:space="preserve"> (you don’t need to save it)</w:t>
-      </w:r>
-      <w:r>
-        <w:rPr>
-          <w:rFonts w:asciiTheme="minorHAnsi" w:hAnsiTheme="minorHAnsi"/>
-          <w:sz w:val="24"/>
-          <w:szCs w:val="24"/>
-        </w:rPr>
-        <w:t>.</w:t>
-      </w:r>
-    </w:p>
-    <w:p>
-      <w:pPr>
-        <w:pStyle w:val="ListParagraph"/>
-        <w:numPr>
-          <w:ilvl w:val="0"/>
-          <w:numId w:val="6"/>
-        </w:numPr>
-        <w:rPr>
-          <w:rFonts w:asciiTheme="minorHAnsi" w:hAnsiTheme="minorHAnsi"/>
-          <w:sz w:val="24"/>
-          <w:szCs w:val="24"/>
-        </w:rPr>
-      </w:pPr>
-      <w:r>
-        <w:rPr>
-          <w:rFonts w:asciiTheme="minorHAnsi" w:hAnsiTheme="minorHAnsi"/>
-          <w:sz w:val="24"/>
-          <w:szCs w:val="24"/>
-        </w:rPr>
-        <w:t>Name</w:t>
-      </w:r>
-    </w:p>
-    <w:p>
-      <w:pPr>
-        <w:pStyle w:val="ListParagraph"/>
-        <w:numPr>
-          <w:ilvl w:val="0"/>
-          <w:numId w:val="6"/>
-        </w:numPr>
-        <w:rPr>
-          <w:rFonts w:asciiTheme="minorHAnsi" w:hAnsiTheme="minorHAnsi"/>
-          <w:sz w:val="24"/>
-          <w:szCs w:val="24"/>
-        </w:rPr>
-      </w:pPr>
-      <w:r>
-        <w:rPr>
-          <w:rFonts w:asciiTheme="minorHAnsi" w:hAnsiTheme="minorHAnsi"/>
-          <w:sz w:val="24"/>
-          <w:szCs w:val="24"/>
-        </w:rPr>
-        <w:t>e-mail address</w:t>
-      </w:r>
-    </w:p>
-    <w:p>
-      <w:pPr>
-        <w:pStyle w:val="ListParagraph"/>
-        <w:numPr>
-          <w:ilvl w:val="0"/>
-          <w:numId w:val="6"/>
-        </w:numPr>
-        <w:rPr>
-          <w:rFonts w:asciiTheme="minorHAnsi" w:hAnsiTheme="minorHAnsi"/>
-          <w:sz w:val="24"/>
-          <w:szCs w:val="24"/>
-        </w:rPr>
-      </w:pPr>
-      <w:r>
-        <w:rPr>
-          <w:rFonts w:asciiTheme="minorHAnsi" w:hAnsiTheme="minorHAnsi"/>
-          <w:sz w:val="24"/>
-          <w:szCs w:val="24"/>
-        </w:rPr>
-        <w:t>Message</w:t>
+        <w:t xml:space="preserve">Each view </w:t>
+      </w:r>
+      <w:r>
+        <w:rPr>
+          <w:rFonts w:asciiTheme="minorHAnsi" w:hAnsiTheme="minorHAnsi"/>
+          <w:sz w:val="24"/>
+          <w:szCs w:val="24"/>
+        </w:rPr>
+        <w:t xml:space="preserve">can just be a place-holder for the </w:t>
+      </w:r>
+      <w:r>
+        <w:rPr>
+          <w:rFonts w:asciiTheme="minorHAnsi" w:hAnsiTheme="minorHAnsi"/>
+          <w:sz w:val="24"/>
+          <w:szCs w:val="24"/>
+        </w:rPr>
+        <w:t>information described above.</w:t>
       </w:r>
     </w:p>
     <w:p>
@@ -591,8 +624,6 @@
           <w:szCs w:val="28"/>
         </w:rPr>
       </w:pPr>
-      <w:bookmarkStart w:id="0" w:name="_GoBack"/>
-      <w:bookmarkEnd w:id="0"/>
       <w:r>
         <w:rPr>
           <w:rFonts w:asciiTheme="minorHAnsi" w:hAnsiTheme="minorHAnsi"/>
@@ -900,9 +931,12 @@
       </w:r>
     </w:p>
     <w:sectPr>
-      <w:footerReference w:type="default" r:id="rId7"/>
-      <w:headerReference w:type="first" r:id="rId8"/>
-      <w:footerReference w:type="first" r:id="rId9"/>
+      <w:headerReference w:type="even" r:id="rId7"/>
+      <w:headerReference w:type="default" r:id="rId8"/>
+      <w:footerReference w:type="even" r:id="rId9"/>
+      <w:footerReference w:type="default" r:id="rId10"/>
+      <w:headerReference w:type="first" r:id="rId11"/>
+      <w:footerReference w:type="first" r:id="rId12"/>
       <w:pgSz w:w="12240" w:h="15840"/>
       <w:pgMar w:top="1440" w:right="1440" w:bottom="1440" w:left="1440" w:header="720" w:footer="720" w:gutter="0"/>
       <w:cols w:space="720"/>
@@ -944,9 +978,6 @@
     <w:pPr>
       <w:pStyle w:val="Footer"/>
     </w:pPr>
-    <w:r>
-      <w:t>Written by Brian Bird, Lane Community College</w:t>
-    </w:r>
   </w:p>
 </w:ftr>
 </file>
@@ -958,10 +989,31 @@
       <w:pStyle w:val="Footer"/>
     </w:pPr>
     <w:r>
+      <w:t>Written by Brian Bird, Lane Community College</w:t>
+    </w:r>
+  </w:p>
+</w:ftr>
+</file>
+
+<file path=word/footer3.xml><?xml version="1.0" encoding="utf-8"?>
+<w:ftr xmlns:wpc="http://schemas.microsoft.com/office/word/2010/wordprocessingCanvas" xmlns:cx="http://schemas.microsoft.com/office/drawing/2014/chartex" xmlns:cx1="http://schemas.microsoft.com/office/drawing/2015/9/8/chartex" xmlns:cx2="http://schemas.microsoft.com/office/drawing/2015/10/21/chartex" xmlns:cx3="http://schemas.microsoft.com/office/drawing/2016/5/9/chartex" xmlns:cx4="http://schemas.microsoft.com/office/drawing/2016/5/10/chartex" xmlns:cx5="http://schemas.microsoft.com/office/drawing/2016/5/11/chartex" xmlns:cx6="http://schemas.microsoft.com/office/drawing/2016/5/12/chartex" xmlns:cx7="http://schemas.microsoft.com/office/drawing/2016/5/13/chartex" xmlns:cx8="http://schemas.microsoft.com/office/drawing/2016/5/14/chartex" xmlns:mc="http://schemas.openxmlformats.org/markup-compatibility/2006" xmlns:aink="http://schemas.microsoft.com/office/drawing/2016/ink" xmlns:am3d="http://schemas.microsoft.com/office/drawing/2017/model3d" xmlns:o="urn:schemas-microsoft-com:office:office" xmlns:r="http://schemas.openxmlformats.org/officeDocument/2006/relationships" xmlns:m="http://schemas.openxmlformats.org/officeDocument/2006/math" xmlns:v="urn:schemas-microsoft-com:vml" xmlns:wp14="http://schemas.microsoft.com/office/word/2010/wordprocessingDrawing" xmlns:wp="http://schemas.openxmlformats.org/drawingml/2006/wordprocessingDrawing" xmlns:w10="urn:schemas-microsoft-com:office:word" xmlns:w="http://schemas.openxmlformats.org/wordprocessingml/2006/main" xmlns:w14="http://schemas.microsoft.com/office/word/2010/wordml" xmlns:w15="http://schemas.microsoft.com/office/word/2012/wordml" xmlns:w16cid="http://schemas.microsoft.com/office/word/2016/wordml/cid" xmlns:w16se="http://schemas.microsoft.com/office/word/2015/wordml/symex" xmlns:wpg="http://schemas.microsoft.com/office/word/2010/wordprocessingGroup" xmlns:wpi="http://schemas.microsoft.com/office/word/2010/wordprocessingInk" xmlns:wne="http://schemas.microsoft.com/office/word/2006/wordml" xmlns:wps="http://schemas.microsoft.com/office/word/2010/wordprocessingShape" mc:Ignorable="w14 w15 w16se w16cid wp14">
+  <w:p>
+    <w:pPr>
+      <w:pStyle w:val="Footer"/>
+    </w:pPr>
+    <w:r>
       <w:t>Written by Brian Bird, Lane Community College, Spring 2014</w:t>
     </w:r>
     <w:r>
-      <w:t>, updated Winter 2017</w:t>
+      <w:t xml:space="preserve">, updated </w:t>
+    </w:r>
+    <w:r>
+      <w:t>Fall</w:t>
+    </w:r>
+    <w:bookmarkStart w:id="0" w:name="_GoBack"/>
+    <w:bookmarkEnd w:id="0"/>
+    <w:r>
+      <w:t xml:space="preserve"> 2018</w:t>
     </w:r>
   </w:p>
   <w:p>
@@ -998,6 +1050,26 @@
 </file>
 
 <file path=word/header1.xml><?xml version="1.0" encoding="utf-8"?>
+<w:hdr xmlns:wpc="http://schemas.microsoft.com/office/word/2010/wordprocessingCanvas" xmlns:cx="http://schemas.microsoft.com/office/drawing/2014/chartex" xmlns:cx1="http://schemas.microsoft.com/office/drawing/2015/9/8/chartex" xmlns:cx2="http://schemas.microsoft.com/office/drawing/2015/10/21/chartex" xmlns:cx3="http://schemas.microsoft.com/office/drawing/2016/5/9/chartex" xmlns:cx4="http://schemas.microsoft.com/office/drawing/2016/5/10/chartex" xmlns:cx5="http://schemas.microsoft.com/office/drawing/2016/5/11/chartex" xmlns:cx6="http://schemas.microsoft.com/office/drawing/2016/5/12/chartex" xmlns:cx7="http://schemas.microsoft.com/office/drawing/2016/5/13/chartex" xmlns:cx8="http://schemas.microsoft.com/office/drawing/2016/5/14/chartex" xmlns:mc="http://schemas.openxmlformats.org/markup-compatibility/2006" xmlns:aink="http://schemas.microsoft.com/office/drawing/2016/ink" xmlns:am3d="http://schemas.microsoft.com/office/drawing/2017/model3d" xmlns:o="urn:schemas-microsoft-com:office:office" xmlns:r="http://schemas.openxmlformats.org/officeDocument/2006/relationships" xmlns:m="http://schemas.openxmlformats.org/officeDocument/2006/math" xmlns:v="urn:schemas-microsoft-com:vml" xmlns:wp14="http://schemas.microsoft.com/office/word/2010/wordprocessingDrawing" xmlns:wp="http://schemas.openxmlformats.org/drawingml/2006/wordprocessingDrawing" xmlns:w10="urn:schemas-microsoft-com:office:word" xmlns:w="http://schemas.openxmlformats.org/wordprocessingml/2006/main" xmlns:w14="http://schemas.microsoft.com/office/word/2010/wordml" xmlns:w15="http://schemas.microsoft.com/office/word/2012/wordml" xmlns:w16cid="http://schemas.microsoft.com/office/word/2016/wordml/cid" xmlns:w16se="http://schemas.microsoft.com/office/word/2015/wordml/symex" xmlns:wpg="http://schemas.microsoft.com/office/word/2010/wordprocessingGroup" xmlns:wpi="http://schemas.microsoft.com/office/word/2010/wordprocessingInk" xmlns:wne="http://schemas.microsoft.com/office/word/2006/wordml" xmlns:wps="http://schemas.microsoft.com/office/word/2010/wordprocessingShape" mc:Ignorable="w14 w15 w16se w16cid wp14">
+  <w:p>
+    <w:pPr>
+      <w:pStyle w:val="Header"/>
+    </w:pPr>
+  </w:p>
+</w:hdr>
+</file>
+
+<file path=word/header2.xml><?xml version="1.0" encoding="utf-8"?>
+<w:hdr xmlns:wpc="http://schemas.microsoft.com/office/word/2010/wordprocessingCanvas" xmlns:cx="http://schemas.microsoft.com/office/drawing/2014/chartex" xmlns:cx1="http://schemas.microsoft.com/office/drawing/2015/9/8/chartex" xmlns:cx2="http://schemas.microsoft.com/office/drawing/2015/10/21/chartex" xmlns:cx3="http://schemas.microsoft.com/office/drawing/2016/5/9/chartex" xmlns:cx4="http://schemas.microsoft.com/office/drawing/2016/5/10/chartex" xmlns:cx5="http://schemas.microsoft.com/office/drawing/2016/5/11/chartex" xmlns:cx6="http://schemas.microsoft.com/office/drawing/2016/5/12/chartex" xmlns:cx7="http://schemas.microsoft.com/office/drawing/2016/5/13/chartex" xmlns:cx8="http://schemas.microsoft.com/office/drawing/2016/5/14/chartex" xmlns:mc="http://schemas.openxmlformats.org/markup-compatibility/2006" xmlns:aink="http://schemas.microsoft.com/office/drawing/2016/ink" xmlns:am3d="http://schemas.microsoft.com/office/drawing/2017/model3d" xmlns:o="urn:schemas-microsoft-com:office:office" xmlns:r="http://schemas.openxmlformats.org/officeDocument/2006/relationships" xmlns:m="http://schemas.openxmlformats.org/officeDocument/2006/math" xmlns:v="urn:schemas-microsoft-com:vml" xmlns:wp14="http://schemas.microsoft.com/office/word/2010/wordprocessingDrawing" xmlns:wp="http://schemas.openxmlformats.org/drawingml/2006/wordprocessingDrawing" xmlns:w10="urn:schemas-microsoft-com:office:word" xmlns:w="http://schemas.openxmlformats.org/wordprocessingml/2006/main" xmlns:w14="http://schemas.microsoft.com/office/word/2010/wordml" xmlns:w15="http://schemas.microsoft.com/office/word/2012/wordml" xmlns:w16cid="http://schemas.microsoft.com/office/word/2016/wordml/cid" xmlns:w16se="http://schemas.microsoft.com/office/word/2015/wordml/symex" xmlns:wpg="http://schemas.microsoft.com/office/word/2010/wordprocessingGroup" xmlns:wpi="http://schemas.microsoft.com/office/word/2010/wordprocessingInk" xmlns:wne="http://schemas.microsoft.com/office/word/2006/wordml" xmlns:wps="http://schemas.microsoft.com/office/word/2010/wordprocessingShape" mc:Ignorable="w14 w15 w16se w16cid wp14">
+  <w:p>
+    <w:pPr>
+      <w:pStyle w:val="Header"/>
+    </w:pPr>
+  </w:p>
+</w:hdr>
+</file>
+
+<file path=word/header3.xml><?xml version="1.0" encoding="utf-8"?>
 <w:hdr xmlns:wpc="http://schemas.microsoft.com/office/word/2010/wordprocessingCanvas" xmlns:cx="http://schemas.microsoft.com/office/drawing/2014/chartex" xmlns:cx1="http://schemas.microsoft.com/office/drawing/2015/9/8/chartex" xmlns:cx2="http://schemas.microsoft.com/office/drawing/2015/10/21/chartex" xmlns:cx3="http://schemas.microsoft.com/office/drawing/2016/5/9/chartex" xmlns:cx4="http://schemas.microsoft.com/office/drawing/2016/5/10/chartex" xmlns:cx5="http://schemas.microsoft.com/office/drawing/2016/5/11/chartex" xmlns:cx6="http://schemas.microsoft.com/office/drawing/2016/5/12/chartex" xmlns:cx7="http://schemas.microsoft.com/office/drawing/2016/5/13/chartex" xmlns:cx8="http://schemas.microsoft.com/office/drawing/2016/5/14/chartex" xmlns:mc="http://schemas.openxmlformats.org/markup-compatibility/2006" xmlns:aink="http://schemas.microsoft.com/office/drawing/2016/ink" xmlns:am3d="http://schemas.microsoft.com/office/drawing/2017/model3d" xmlns:o="urn:schemas-microsoft-com:office:office" xmlns:r="http://schemas.openxmlformats.org/officeDocument/2006/relationships" xmlns:m="http://schemas.openxmlformats.org/officeDocument/2006/math" xmlns:v="urn:schemas-microsoft-com:vml" xmlns:wp14="http://schemas.microsoft.com/office/word/2010/wordprocessingDrawing" xmlns:wp="http://schemas.openxmlformats.org/drawingml/2006/wordprocessingDrawing" xmlns:w10="urn:schemas-microsoft-com:office:word" xmlns:w="http://schemas.openxmlformats.org/wordprocessingml/2006/main" xmlns:w14="http://schemas.microsoft.com/office/word/2010/wordml" xmlns:w15="http://schemas.microsoft.com/office/word/2012/wordml" xmlns:w16cid="http://schemas.microsoft.com/office/word/2016/wordml/cid" xmlns:w16se="http://schemas.microsoft.com/office/word/2015/wordml/symex" xmlns:wpg="http://schemas.microsoft.com/office/word/2010/wordprocessingGroup" xmlns:wpi="http://schemas.microsoft.com/office/word/2010/wordprocessingInk" xmlns:wne="http://schemas.microsoft.com/office/word/2006/wordml" xmlns:wps="http://schemas.microsoft.com/office/word/2010/wordprocessingShape" mc:Ignorable="w14 w15 w16se w16cid wp14">
   <w:p>
     <w:pPr>

</xml_diff>